<commit_message>
added new file Javascript Ch
</commit_message>
<xml_diff>
--- a/Short Answer Questions.docx
+++ b/Short Answer Questions.docx
@@ -128,88 +128,86 @@
         </w:rPr>
         <w:t xml:space="preserve"> </w:t>
       </w:r>
+    </w:p>
+    <w:p>
+      <w:pPr>
+        <w:spacing w:after="100" w:afterAutospacing="1" w:line="432" w:lineRule="atLeast"/>
+        <w:rPr>
+          <w:rFonts w:ascii="Gotham-Rounded-Book" w:eastAsia="Times New Roman" w:hAnsi="Gotham-Rounded-Book" w:cs="Times New Roman"/>
+          <w:color w:val="505050"/>
+          <w:sz w:val="21"/>
+          <w:szCs w:val="21"/>
+        </w:rPr>
+      </w:pPr>
+      <w:r>
+        <w:rPr>
+          <w:rFonts w:ascii="Gotham-Rounded-Book" w:eastAsia="Times New Roman" w:hAnsi="Gotham-Rounded-Book" w:cs="Times New Roman"/>
+          <w:color w:val="505050"/>
+          <w:sz w:val="21"/>
+          <w:szCs w:val="21"/>
+        </w:rPr>
+        <w:t>What is the purpose of a programming language?</w:t>
+      </w:r>
+    </w:p>
+    <w:p>
+      <w:pPr>
+        <w:spacing w:after="100" w:afterAutospacing="1" w:line="432" w:lineRule="atLeast"/>
+        <w:rPr>
+          <w:rFonts w:ascii="Gotham-Rounded-Book" w:eastAsia="Times New Roman" w:hAnsi="Gotham-Rounded-Book" w:cs="Times New Roman"/>
+          <w:color w:val="505050"/>
+          <w:sz w:val="21"/>
+          <w:szCs w:val="21"/>
+        </w:rPr>
+      </w:pPr>
+      <w:r>
+        <w:rPr>
+          <w:rFonts w:ascii="Gotham-Rounded-Book" w:eastAsia="Times New Roman" w:hAnsi="Gotham-Rounded-Book" w:cs="Times New Roman"/>
+          <w:color w:val="505050"/>
+          <w:sz w:val="21"/>
+          <w:szCs w:val="21"/>
+        </w:rPr>
+        <w:t>What are 3 examples of programming languages? Why are</w:t>
+      </w:r>
+      <w:r>
+        <w:rPr>
+          <w:rFonts w:ascii="Gotham-Rounded-Book" w:eastAsia="Times New Roman" w:hAnsi="Gotham-Rounded-Book" w:cs="Times New Roman"/>
+          <w:color w:val="505050"/>
+          <w:sz w:val="21"/>
+          <w:szCs w:val="21"/>
+        </w:rPr>
+        <w:t xml:space="preserve"> </w:t>
+      </w:r>
+      <w:r>
+        <w:rPr>
+          <w:rFonts w:ascii="Gotham-Rounded-Book" w:eastAsia="Times New Roman" w:hAnsi="Gotham-Rounded-Book" w:cs="Times New Roman"/>
+          <w:color w:val="505050"/>
+          <w:sz w:val="21"/>
+          <w:szCs w:val="21"/>
+        </w:rPr>
+        <w:t>there so many of these?</w:t>
+      </w:r>
+    </w:p>
+    <w:p>
+      <w:pPr>
+        <w:spacing w:after="100" w:afterAutospacing="1" w:line="432" w:lineRule="atLeast"/>
+        <w:rPr>
+          <w:rFonts w:ascii="Gotham-Rounded-Book" w:eastAsia="Times New Roman" w:hAnsi="Gotham-Rounded-Book" w:cs="Times New Roman"/>
+          <w:color w:val="505050"/>
+          <w:sz w:val="21"/>
+          <w:szCs w:val="21"/>
+        </w:rPr>
+      </w:pPr>
+      <w:r>
+        <w:rPr>
+          <w:rFonts w:ascii="Gotham-Rounded-Book" w:eastAsia="Times New Roman" w:hAnsi="Gotham-Rounded-Book" w:cs="Times New Roman"/>
+          <w:color w:val="505050"/>
+          <w:sz w:val="21"/>
+          <w:szCs w:val="21"/>
+        </w:rPr>
+        <w:t>What is a variable? Why are variables useful?</w:t>
+      </w:r>
       <w:bookmarkStart w:id="0" w:name="_GoBack"/>
       <w:bookmarkEnd w:id="0"/>
-    </w:p>
-    <w:p>
-      <w:pPr>
-        <w:spacing w:after="100" w:afterAutospacing="1" w:line="432" w:lineRule="atLeast"/>
-        <w:rPr>
-          <w:rFonts w:ascii="Gotham-Rounded-Book" w:eastAsia="Times New Roman" w:hAnsi="Gotham-Rounded-Book" w:cs="Times New Roman"/>
-          <w:color w:val="505050"/>
-          <w:sz w:val="21"/>
-          <w:szCs w:val="21"/>
-        </w:rPr>
-      </w:pPr>
-      <w:r>
-        <w:rPr>
-          <w:rFonts w:ascii="Gotham-Rounded-Book" w:eastAsia="Times New Roman" w:hAnsi="Gotham-Rounded-Book" w:cs="Times New Roman"/>
-          <w:color w:val="505050"/>
-          <w:sz w:val="21"/>
-          <w:szCs w:val="21"/>
-        </w:rPr>
-        <w:t>What is the purpose of a programming language?</w:t>
-      </w:r>
-    </w:p>
-    <w:p>
-      <w:pPr>
-        <w:spacing w:after="100" w:afterAutospacing="1" w:line="432" w:lineRule="atLeast"/>
-        <w:rPr>
-          <w:rFonts w:ascii="Gotham-Rounded-Book" w:eastAsia="Times New Roman" w:hAnsi="Gotham-Rounded-Book" w:cs="Times New Roman"/>
-          <w:color w:val="505050"/>
-          <w:sz w:val="21"/>
-          <w:szCs w:val="21"/>
-        </w:rPr>
-      </w:pPr>
-      <w:r>
-        <w:rPr>
-          <w:rFonts w:ascii="Gotham-Rounded-Book" w:eastAsia="Times New Roman" w:hAnsi="Gotham-Rounded-Book" w:cs="Times New Roman"/>
-          <w:color w:val="505050"/>
-          <w:sz w:val="21"/>
-          <w:szCs w:val="21"/>
-        </w:rPr>
-        <w:t xml:space="preserve">What are 3 examples of programming languages? Why </w:t>
-      </w:r>
-      <w:proofErr w:type="spellStart"/>
-      <w:r>
-        <w:rPr>
-          <w:rFonts w:ascii="Gotham-Rounded-Book" w:eastAsia="Times New Roman" w:hAnsi="Gotham-Rounded-Book" w:cs="Times New Roman"/>
-          <w:color w:val="505050"/>
-          <w:sz w:val="21"/>
-          <w:szCs w:val="21"/>
-        </w:rPr>
-        <w:t>arethere</w:t>
-      </w:r>
-      <w:proofErr w:type="spellEnd"/>
-      <w:r>
-        <w:rPr>
-          <w:rFonts w:ascii="Gotham-Rounded-Book" w:eastAsia="Times New Roman" w:hAnsi="Gotham-Rounded-Book" w:cs="Times New Roman"/>
-          <w:color w:val="505050"/>
-          <w:sz w:val="21"/>
-          <w:szCs w:val="21"/>
-        </w:rPr>
-        <w:t xml:space="preserve"> so many of these?</w:t>
-      </w:r>
-    </w:p>
-    <w:p>
-      <w:pPr>
-        <w:spacing w:after="100" w:afterAutospacing="1" w:line="432" w:lineRule="atLeast"/>
-        <w:rPr>
-          <w:rFonts w:ascii="Gotham-Rounded-Book" w:eastAsia="Times New Roman" w:hAnsi="Gotham-Rounded-Book" w:cs="Times New Roman"/>
-          <w:color w:val="505050"/>
-          <w:sz w:val="21"/>
-          <w:szCs w:val="21"/>
-        </w:rPr>
-      </w:pPr>
-      <w:r>
-        <w:rPr>
-          <w:rFonts w:ascii="Gotham-Rounded-Book" w:eastAsia="Times New Roman" w:hAnsi="Gotham-Rounded-Book" w:cs="Times New Roman"/>
-          <w:color w:val="505050"/>
-          <w:sz w:val="21"/>
-          <w:szCs w:val="21"/>
-        </w:rPr>
-        <w:t>What is a variable? Why are variables useful?</w:t>
-      </w:r>
     </w:p>
     <w:p>
       <w:pPr>

</xml_diff>